<commit_message>
Teil für Endabgabe Use Cases
</commit_message>
<xml_diff>
--- a/Eigene Dokumente/UseCases.docx
+++ b/Eigene Dokumente/UseCases.docx
@@ -9,6 +9,7 @@
           <w:lang w:val="en-US"/>
         </w:rPr>
       </w:pPr>
+      <w:bookmarkStart w:id="0" w:name="_GoBack"/>
       <w:r>
         <w:rPr>
           <w:rFonts w:asciiTheme="minorHAnsi" w:hAnsiTheme="minorHAnsi"/>
@@ -28,7 +29,21 @@
           <w:rFonts w:asciiTheme="minorHAnsi" w:hAnsiTheme="minorHAnsi"/>
           <w:lang w:val="en-US"/>
         </w:rPr>
-        <w:t xml:space="preserve"> paradigm for solving big and costly problems when calculating or analyzing big data problems today. </w:t>
+        <w:t xml:space="preserve"> paradigm for solving big and costly problems when calculating or analyzing big data </w:t>
+      </w:r>
+      <w:r>
+        <w:rPr>
+          <w:rFonts w:asciiTheme="minorHAnsi" w:hAnsiTheme="minorHAnsi"/>
+          <w:lang w:val="en-US"/>
+        </w:rPr>
+        <w:t>things</w:t>
+      </w:r>
+      <w:r>
+        <w:rPr>
+          <w:rFonts w:asciiTheme="minorHAnsi" w:hAnsiTheme="minorHAnsi"/>
+          <w:lang w:val="en-US"/>
+        </w:rPr>
+        <w:t xml:space="preserve"> today. </w:t>
       </w:r>
     </w:p>
     <w:p>
@@ -229,6 +244,13 @@
           <w:lang w:val="en-US"/>
         </w:rPr>
       </w:pPr>
+      <w:r>
+        <w:rPr>
+          <w:rFonts w:asciiTheme="minorHAnsi" w:hAnsiTheme="minorHAnsi"/>
+          <w:lang w:val="en-US"/>
+        </w:rPr>
+        <w:t>- Friend finder</w:t>
+      </w:r>
     </w:p>
     <w:p>
       <w:pPr>
@@ -242,28 +264,7 @@
           <w:rFonts w:asciiTheme="minorHAnsi" w:hAnsiTheme="minorHAnsi"/>
           <w:lang w:val="en-US"/>
         </w:rPr>
-        <w:t xml:space="preserve">MapReduce processing is computed by large clusters. Today it is more a matter of being interested in the </w:t>
-      </w:r>
-      <w:r>
-        <w:rPr>
-          <w:rFonts w:asciiTheme="minorHAnsi" w:hAnsiTheme="minorHAnsi"/>
-          <w:lang w:val="en-US"/>
-        </w:rPr>
-        <w:t>results</w:t>
-      </w:r>
-      <w:r>
-        <w:rPr>
-          <w:rFonts w:asciiTheme="minorHAnsi" w:hAnsiTheme="minorHAnsi"/>
-          <w:lang w:val="en-US"/>
-        </w:rPr>
-        <w:t>, than having the money to do buy an own cluster.</w:t>
-      </w:r>
-      <w:r>
-        <w:rPr>
-          <w:rFonts w:asciiTheme="minorHAnsi" w:hAnsiTheme="minorHAnsi"/>
-          <w:lang w:val="en-US"/>
-        </w:rPr>
-        <w:t xml:space="preserve"> Almost all providers of cloud computing are having resources or hardware optimized solutions for doing MapReduce. </w:t>
+        <w:t>- Shortest Path</w:t>
       </w:r>
     </w:p>
     <w:p>
@@ -273,14 +274,99 @@
           <w:lang w:val="en-US"/>
         </w:rPr>
       </w:pPr>
-      <w:r>
-        <w:rPr>
-          <w:rFonts w:asciiTheme="minorHAnsi" w:hAnsiTheme="minorHAnsi"/>
-          <w:lang w:val="en-US"/>
-        </w:rPr>
-        <w:t>What do you think: Which are the greatest benefits of calculating big data problems through MapReduce on inexpensive cluster environments? Do you think this ability will be used for good or bad things in the future?</w:t>
-      </w:r>
-      <w:bookmarkStart w:id="0" w:name="_GoBack"/>
+    </w:p>
+    <w:p>
+      <w:pPr>
+        <w:rPr>
+          <w:rFonts w:asciiTheme="minorHAnsi" w:hAnsiTheme="minorHAnsi"/>
+          <w:lang w:val="en-US"/>
+        </w:rPr>
+      </w:pPr>
+      <w:r>
+        <w:rPr>
+          <w:rFonts w:asciiTheme="minorHAnsi" w:hAnsiTheme="minorHAnsi"/>
+          <w:lang w:val="en-US"/>
+        </w:rPr>
+        <w:t xml:space="preserve">MapReduce processing is computed by large clusters. Today it is more a matter of being interested in the </w:t>
+      </w:r>
+      <w:r>
+        <w:rPr>
+          <w:rFonts w:asciiTheme="minorHAnsi" w:hAnsiTheme="minorHAnsi"/>
+          <w:lang w:val="en-US"/>
+        </w:rPr>
+        <w:t>results</w:t>
+      </w:r>
+      <w:r>
+        <w:rPr>
+          <w:rFonts w:asciiTheme="minorHAnsi" w:hAnsiTheme="minorHAnsi"/>
+          <w:lang w:val="en-US"/>
+        </w:rPr>
+        <w:t>, than having the money to buy an own cluster.</w:t>
+      </w:r>
+      <w:r>
+        <w:rPr>
+          <w:rFonts w:asciiTheme="minorHAnsi" w:hAnsiTheme="minorHAnsi"/>
+          <w:lang w:val="en-US"/>
+        </w:rPr>
+        <w:t xml:space="preserve"> Almost all providers of cloud computing are having resources </w:t>
+      </w:r>
+      <w:r>
+        <w:rPr>
+          <w:rFonts w:asciiTheme="minorHAnsi" w:hAnsiTheme="minorHAnsi"/>
+          <w:lang w:val="en-US"/>
+        </w:rPr>
+        <w:t xml:space="preserve">or hardware optimized solutions </w:t>
+      </w:r>
+      <w:r>
+        <w:rPr>
+          <w:rFonts w:asciiTheme="minorHAnsi" w:hAnsiTheme="minorHAnsi"/>
+          <w:lang w:val="en-US"/>
+        </w:rPr>
+        <w:t xml:space="preserve">for doing MapReduce. </w:t>
+      </w:r>
+      <w:r>
+        <w:rPr>
+          <w:rFonts w:asciiTheme="minorHAnsi" w:hAnsiTheme="minorHAnsi"/>
+          <w:lang w:val="en-US"/>
+        </w:rPr>
+        <w:t>E.g. Amazons Elastic Map Reduce (EMR) is between $0.015 and $0.50 per hour, which isn’t really expensive especially if it is for a commercial use case.</w:t>
+      </w:r>
+    </w:p>
+    <w:p>
+      <w:pPr>
+        <w:rPr>
+          <w:rFonts w:asciiTheme="minorHAnsi" w:hAnsiTheme="minorHAnsi"/>
+          <w:lang w:val="en-US"/>
+        </w:rPr>
+      </w:pPr>
+      <w:r>
+        <w:rPr>
+          <w:rFonts w:asciiTheme="minorHAnsi" w:hAnsiTheme="minorHAnsi"/>
+          <w:lang w:val="en-US"/>
+        </w:rPr>
+        <w:t xml:space="preserve">What do you think: Which are the greatest benefits of calculating big data problems through MapReduce on inexpensive cluster environments? Do you think this ability will be used for good or </w:t>
+      </w:r>
+      <w:r>
+        <w:rPr>
+          <w:rFonts w:asciiTheme="minorHAnsi" w:hAnsiTheme="minorHAnsi"/>
+          <w:lang w:val="en-US"/>
+        </w:rPr>
+        <w:t xml:space="preserve">for </w:t>
+      </w:r>
+      <w:r>
+        <w:rPr>
+          <w:rFonts w:asciiTheme="minorHAnsi" w:hAnsiTheme="minorHAnsi"/>
+          <w:lang w:val="en-US"/>
+        </w:rPr>
+        <w:t>bad things in the future?</w:t>
+      </w:r>
+      <w:r>
+        <w:rPr>
+          <w:rFonts w:asciiTheme="minorHAnsi" w:hAnsiTheme="minorHAnsi"/>
+          <w:lang w:val="en-US"/>
+        </w:rPr>
+        <w:t xml:space="preserve"> Do you know additional use cases?</w:t>
+      </w:r>
       <w:bookmarkEnd w:id="0"/>
     </w:p>
     <w:sectPr>
@@ -337,6 +423,7 @@
         <w:dstrike w:val="0"/>
         <w:noProof w:val="0"/>
         <w:vanish w:val="0"/>
+        <w:color w:val="000000"/>
         <w:spacing w:val="0"/>
         <w:kern w:val="0"/>
         <w:position w:val="0"/>
@@ -357,11 +444,6 @@
           <w14:prstDash w14:val="solid"/>
           <w14:bevel/>
         </w14:textOutline>
-        <w14:textFill>
-          <w14:solidFill>
-            <w14:srgbClr w14:val="000000"/>
-          </w14:solidFill>
-        </w14:textFill>
         <w14:scene3d>
           <w14:camera w14:prst="orthographicFront"/>
           <w14:lightRig w14:rig="threePt" w14:dir="t">
@@ -399,6 +481,7 @@
         <w:dstrike w:val="0"/>
         <w:noProof w:val="0"/>
         <w:vanish w:val="0"/>
+        <w:color w:val="000000"/>
         <w:spacing w:val="0"/>
         <w:kern w:val="0"/>
         <w:position w:val="0"/>
@@ -419,11 +502,6 @@
           <w14:prstDash w14:val="solid"/>
           <w14:bevel/>
         </w14:textOutline>
-        <w14:textFill>
-          <w14:solidFill>
-            <w14:srgbClr w14:val="000000"/>
-          </w14:solidFill>
-        </w14:textFill>
         <w14:scene3d>
           <w14:camera w14:prst="orthographicFront"/>
           <w14:lightRig w14:rig="threePt" w14:dir="t">

</xml_diff>